<commit_message>
Merged PR 7: Update docs
</commit_message>
<xml_diff>
--- a/Docs/Ведомость.docx
+++ b/Docs/Ведомость.docx
@@ -1,6 +1,6 @@
 
 <file path=word/document.xml><?xml version="1.0" encoding="utf-8"?>
-<w:document xmlns:wpc="http://schemas.microsoft.com/office/word/2010/wordprocessingCanvas" xmlns:cx="http://schemas.microsoft.com/office/drawing/2014/chartex" xmlns:cx1="http://schemas.microsoft.com/office/drawing/2015/9/8/chartex" xmlns:mc="http://schemas.openxmlformats.org/markup-compatibility/2006" xmlns:o="urn:schemas-microsoft-com:office:office" xmlns:r="http://schemas.openxmlformats.org/officeDocument/2006/relationships" xmlns:m="http://schemas.openxmlformats.org/officeDocument/2006/math" xmlns:v="urn:schemas-microsoft-com:vml" xmlns:wp14="http://schemas.microsoft.com/office/word/2010/wordprocessingDrawing" xmlns:wp="http://schemas.openxmlformats.org/drawingml/2006/wordprocessingDrawing" xmlns:w10="urn:schemas-microsoft-com:office:word" xmlns:w="http://schemas.openxmlformats.org/wordprocessingml/2006/main" xmlns:w14="http://schemas.microsoft.com/office/word/2010/wordml" xmlns:w15="http://schemas.microsoft.com/office/word/2012/wordml" xmlns:w16se="http://schemas.microsoft.com/office/word/2015/wordml/symex" xmlns:wpg="http://schemas.microsoft.com/office/word/2010/wordprocessingGroup" xmlns:wpi="http://schemas.microsoft.com/office/word/2010/wordprocessingInk" xmlns:wne="http://schemas.microsoft.com/office/word/2006/wordml" xmlns:wps="http://schemas.microsoft.com/office/word/2010/wordprocessingShape" mc:Ignorable="w14 w15 w16se wp14">
+<w:document xmlns:wpc="http://schemas.microsoft.com/office/word/2010/wordprocessingCanvas" xmlns:cx="http://schemas.microsoft.com/office/drawing/2014/chartex" xmlns:cx1="http://schemas.microsoft.com/office/drawing/2015/9/8/chartex" xmlns:cx2="http://schemas.microsoft.com/office/drawing/2015/10/21/chartex" xmlns:cx3="http://schemas.microsoft.com/office/drawing/2016/5/9/chartex" xmlns:cx4="http://schemas.microsoft.com/office/drawing/2016/5/10/chartex" xmlns:cx5="http://schemas.microsoft.com/office/drawing/2016/5/11/chartex" xmlns:cx6="http://schemas.microsoft.com/office/drawing/2016/5/12/chartex" xmlns:cx7="http://schemas.microsoft.com/office/drawing/2016/5/13/chartex" xmlns:cx8="http://schemas.microsoft.com/office/drawing/2016/5/14/chartex" xmlns:mc="http://schemas.openxmlformats.org/markup-compatibility/2006" xmlns:aink="http://schemas.microsoft.com/office/drawing/2016/ink" xmlns:am3d="http://schemas.microsoft.com/office/drawing/2017/model3d" xmlns:o="urn:schemas-microsoft-com:office:office" xmlns:oel="http://schemas.microsoft.com/office/2019/extlst" xmlns:r="http://schemas.openxmlformats.org/officeDocument/2006/relationships" xmlns:m="http://schemas.openxmlformats.org/officeDocument/2006/math" xmlns:v="urn:schemas-microsoft-com:vml" xmlns:wp14="http://schemas.microsoft.com/office/word/2010/wordprocessingDrawing" xmlns:wp="http://schemas.openxmlformats.org/drawingml/2006/wordprocessingDrawing" xmlns:w10="urn:schemas-microsoft-com:office:word" xmlns:w="http://schemas.openxmlformats.org/wordprocessingml/2006/main" xmlns:w14="http://schemas.microsoft.com/office/word/2010/wordml" xmlns:w15="http://schemas.microsoft.com/office/word/2012/wordml" xmlns:w16cex="http://schemas.microsoft.com/office/word/2018/wordml/cex" xmlns:w16cid="http://schemas.microsoft.com/office/word/2016/wordml/cid" xmlns:w16="http://schemas.microsoft.com/office/word/2018/wordml" xmlns:w16sdtdh="http://schemas.microsoft.com/office/word/2020/wordml/sdtdatahash" xmlns:w16se="http://schemas.microsoft.com/office/word/2015/wordml/symex" xmlns:wpg="http://schemas.microsoft.com/office/word/2010/wordprocessingGroup" xmlns:wpi="http://schemas.microsoft.com/office/word/2010/wordprocessingInk" xmlns:wne="http://schemas.microsoft.com/office/word/2006/wordml" xmlns:wps="http://schemas.microsoft.com/office/word/2010/wordprocessingShape" mc:Ignorable="w14 w15 w16se w16cid w16 w16cex w16sdtdh wp14">
   <w:body>
     <w:tbl>
       <w:tblPr>
@@ -324,10 +324,8 @@
                 <w:szCs w:val="22"/>
                 <w:lang w:val="en-US"/>
               </w:rPr>
-              <w:t>XXX</w:t>
-            </w:r>
-            <w:bookmarkStart w:id="0" w:name="_GoBack"/>
-            <w:bookmarkEnd w:id="0"/>
+              <w:t>089</w:t>
+            </w:r>
             <w:r>
               <w:rPr>
                 <w:sz w:val="22"/>
@@ -406,15 +404,7 @@
                 <w:szCs w:val="22"/>
                 <w:lang w:val="en-US"/>
               </w:rPr>
-              <w:t>1</w:t>
-            </w:r>
-            <w:r>
-              <w:rPr>
-                <w:sz w:val="22"/>
-                <w:szCs w:val="22"/>
-                <w:lang w:val="en-US"/>
-              </w:rPr>
-              <w:t>9</w:t>
+              <w:t>01</w:t>
             </w:r>
             <w:r>
               <w:rPr>
@@ -791,7 +781,15 @@
                 <w:sz w:val="22"/>
                 <w:szCs w:val="22"/>
               </w:rPr>
-              <w:t>ГУИР.3</w:t>
+              <w:t>ГУИР.</w:t>
+            </w:r>
+            <w:r>
+              <w:rPr>
+                <w:sz w:val="22"/>
+                <w:szCs w:val="22"/>
+                <w:lang w:val="en-US"/>
+              </w:rPr>
+              <w:t>8</w:t>
             </w:r>
             <w:r>
               <w:rPr>
@@ -805,7 +803,7 @@
                 <w:sz w:val="22"/>
                 <w:szCs w:val="22"/>
               </w:rPr>
-              <w:t>5</w:t>
+              <w:t>4</w:t>
             </w:r>
             <w:r>
               <w:rPr>
@@ -850,7 +848,7 @@
                 <w:sz w:val="22"/>
                 <w:szCs w:val="22"/>
               </w:rPr>
-              <w:t>Описание</w:t>
+              <w:t>Игровой процесс с точки зрения игрока</w:t>
             </w:r>
           </w:p>
         </w:tc>
@@ -927,7 +925,14 @@
                 <w:sz w:val="22"/>
                 <w:szCs w:val="22"/>
               </w:rPr>
-              <w:t>Схема программы</w:t>
+              <w:t xml:space="preserve">Схема </w:t>
+            </w:r>
+            <w:r>
+              <w:rPr>
+                <w:sz w:val="22"/>
+                <w:szCs w:val="22"/>
+              </w:rPr>
+              <w:t>алгоритма</w:t>
             </w:r>
           </w:p>
         </w:tc>
@@ -1112,9 +1117,23 @@
               <w:rPr>
                 <w:sz w:val="22"/>
                 <w:szCs w:val="22"/>
+              </w:rPr>
+              <w:t>8</w:t>
+            </w:r>
+            <w:r>
+              <w:rPr>
+                <w:sz w:val="22"/>
+                <w:szCs w:val="22"/>
                 <w:lang w:val="en-US"/>
               </w:rPr>
-              <w:t>351005</w:t>
+              <w:t>5100</w:t>
+            </w:r>
+            <w:r>
+              <w:rPr>
+                <w:sz w:val="22"/>
+                <w:szCs w:val="22"/>
+              </w:rPr>
+              <w:t>4</w:t>
             </w:r>
             <w:r>
               <w:rPr>
@@ -1128,14 +1147,28 @@
                 <w:sz w:val="22"/>
                 <w:szCs w:val="22"/>
               </w:rPr>
-              <w:t>01 С</w:t>
-            </w:r>
-            <w:r>
-              <w:rPr>
-                <w:sz w:val="22"/>
-                <w:szCs w:val="22"/>
-              </w:rPr>
-              <w:t>П</w:t>
+              <w:t>0</w:t>
+            </w:r>
+            <w:r>
+              <w:rPr>
+                <w:sz w:val="22"/>
+                <w:szCs w:val="22"/>
+              </w:rPr>
+              <w:t>2</w:t>
+            </w:r>
+            <w:r>
+              <w:rPr>
+                <w:sz w:val="22"/>
+                <w:szCs w:val="22"/>
+              </w:rPr>
+              <w:t xml:space="preserve"> С</w:t>
+            </w:r>
+            <w:r>
+              <w:rPr>
+                <w:sz w:val="22"/>
+                <w:szCs w:val="22"/>
+              </w:rPr>
+              <w:t>А</w:t>
             </w:r>
           </w:p>
         </w:tc>
@@ -1159,7 +1192,7 @@
                 <w:sz w:val="22"/>
                 <w:szCs w:val="22"/>
               </w:rPr>
-              <w:t>Описание</w:t>
+              <w:t>Игровой процесс с точки зрения орга-</w:t>
             </w:r>
           </w:p>
         </w:tc>
@@ -1236,7 +1269,7 @@
                 <w:sz w:val="22"/>
                 <w:szCs w:val="22"/>
               </w:rPr>
-              <w:t>Схема программы</w:t>
+              <w:t>низатора</w:t>
             </w:r>
           </w:p>
         </w:tc>
@@ -1301,6 +1334,13 @@
                 <w:szCs w:val="22"/>
               </w:rPr>
             </w:pPr>
+            <w:r>
+              <w:rPr>
+                <w:sz w:val="22"/>
+                <w:szCs w:val="22"/>
+              </w:rPr>
+              <w:t>Схема алгоритма</w:t>
+            </w:r>
           </w:p>
         </w:tc>
         <w:tc>
@@ -1415,14 +1455,35 @@
                 <w:sz w:val="22"/>
                 <w:szCs w:val="22"/>
               </w:rPr>
-              <w:t>ГУИР.35100</w:t>
-            </w:r>
-            <w:r>
-              <w:rPr>
-                <w:sz w:val="22"/>
-                <w:szCs w:val="22"/>
-              </w:rPr>
-              <w:t>5-</w:t>
+              <w:t>ГУИР.</w:t>
+            </w:r>
+            <w:r>
+              <w:rPr>
+                <w:sz w:val="22"/>
+                <w:szCs w:val="22"/>
+              </w:rPr>
+              <w:t>8</w:t>
+            </w:r>
+            <w:r>
+              <w:rPr>
+                <w:sz w:val="22"/>
+                <w:szCs w:val="22"/>
+              </w:rPr>
+              <w:t>5100</w:t>
+            </w:r>
+            <w:r>
+              <w:rPr>
+                <w:sz w:val="22"/>
+                <w:szCs w:val="22"/>
+              </w:rPr>
+              <w:t>4</w:t>
+            </w:r>
+            <w:r>
+              <w:rPr>
+                <w:sz w:val="22"/>
+                <w:szCs w:val="22"/>
+              </w:rPr>
+              <w:t>-</w:t>
             </w:r>
             <w:r>
               <w:rPr>
@@ -1435,9 +1496,8 @@
               <w:rPr>
                 <w:sz w:val="22"/>
                 <w:szCs w:val="22"/>
-                <w:lang w:val="en-US"/>
-              </w:rPr>
-              <w:t>2</w:t>
+              </w:rPr>
+              <w:t>3</w:t>
             </w:r>
             <w:r>
               <w:rPr>
@@ -1483,7 +1543,7 @@
                 <w:sz w:val="22"/>
                 <w:szCs w:val="22"/>
               </w:rPr>
-              <w:t>Описание</w:t>
+              <w:t>Сервис-координатор</w:t>
             </w:r>
           </w:p>
         </w:tc>
@@ -1560,7 +1620,14 @@
                 <w:sz w:val="22"/>
                 <w:szCs w:val="22"/>
               </w:rPr>
-              <w:t>Схема программы</w:t>
+              <w:t xml:space="preserve">Схема </w:t>
+            </w:r>
+            <w:r>
+              <w:rPr>
+                <w:sz w:val="22"/>
+                <w:szCs w:val="22"/>
+              </w:rPr>
+              <w:t>программы</w:t>
             </w:r>
           </w:p>
         </w:tc>
@@ -1739,15 +1806,28 @@
                 <w:sz w:val="22"/>
                 <w:szCs w:val="22"/>
               </w:rPr>
-              <w:t>ГУИР.35100</w:t>
-            </w:r>
-            <w:r>
-              <w:rPr>
-                <w:sz w:val="22"/>
-                <w:szCs w:val="22"/>
-                <w:lang w:val="en-US"/>
-              </w:rPr>
-              <w:t>5</w:t>
+              <w:t>ГУИР.</w:t>
+            </w:r>
+            <w:r>
+              <w:rPr>
+                <w:sz w:val="22"/>
+                <w:szCs w:val="22"/>
+              </w:rPr>
+              <w:t>8</w:t>
+            </w:r>
+            <w:r>
+              <w:rPr>
+                <w:sz w:val="22"/>
+                <w:szCs w:val="22"/>
+              </w:rPr>
+              <w:t>5100</w:t>
+            </w:r>
+            <w:r>
+              <w:rPr>
+                <w:sz w:val="22"/>
+                <w:szCs w:val="22"/>
+              </w:rPr>
+              <w:t>4</w:t>
             </w:r>
             <w:r>
               <w:rPr>
@@ -1793,7 +1873,7 @@
                 <w:sz w:val="22"/>
                 <w:szCs w:val="22"/>
               </w:rPr>
-              <w:t>Описание</w:t>
+              <w:t>Диаграмма вариантов использования</w:t>
             </w:r>
           </w:p>
         </w:tc>
@@ -1872,7 +1952,7 @@
                 <w:sz w:val="22"/>
                 <w:szCs w:val="22"/>
               </w:rPr>
-              <w:t>Плакат</w:t>
+              <w:t>редактора викторин</w:t>
             </w:r>
           </w:p>
         </w:tc>
@@ -1939,6 +2019,13 @@
                 <w:szCs w:val="22"/>
               </w:rPr>
             </w:pPr>
+            <w:r>
+              <w:rPr>
+                <w:sz w:val="22"/>
+                <w:szCs w:val="22"/>
+              </w:rPr>
+              <w:t>Плакат</w:t>
+            </w:r>
           </w:p>
         </w:tc>
         <w:tc>
@@ -1990,15 +2077,28 @@
                 <w:sz w:val="22"/>
                 <w:szCs w:val="22"/>
               </w:rPr>
-              <w:t>ГУИР.35100</w:t>
-            </w:r>
-            <w:r>
-              <w:rPr>
-                <w:sz w:val="22"/>
-                <w:szCs w:val="22"/>
-                <w:lang w:val="en-US"/>
-              </w:rPr>
-              <w:t>5</w:t>
+              <w:t>ГУИР.</w:t>
+            </w:r>
+            <w:r>
+              <w:rPr>
+                <w:sz w:val="22"/>
+                <w:szCs w:val="22"/>
+              </w:rPr>
+              <w:t>8</w:t>
+            </w:r>
+            <w:r>
+              <w:rPr>
+                <w:sz w:val="22"/>
+                <w:szCs w:val="22"/>
+              </w:rPr>
+              <w:t>5100</w:t>
+            </w:r>
+            <w:r>
+              <w:rPr>
+                <w:sz w:val="22"/>
+                <w:szCs w:val="22"/>
+              </w:rPr>
+              <w:t>4</w:t>
             </w:r>
             <w:r>
               <w:rPr>
@@ -2044,7 +2144,7 @@
                 <w:sz w:val="22"/>
                 <w:szCs w:val="22"/>
               </w:rPr>
-              <w:t>Описание</w:t>
+              <w:t>Диаграмма вариантов использования</w:t>
             </w:r>
           </w:p>
         </w:tc>
@@ -2121,7 +2221,7 @@
                 <w:sz w:val="22"/>
                 <w:szCs w:val="22"/>
               </w:rPr>
-              <w:t>Плакат</w:t>
+              <w:t>игрового клиента</w:t>
             </w:r>
           </w:p>
         </w:tc>
@@ -2186,6 +2286,13 @@
                 <w:szCs w:val="22"/>
               </w:rPr>
             </w:pPr>
+            <w:r>
+              <w:rPr>
+                <w:sz w:val="22"/>
+                <w:szCs w:val="22"/>
+              </w:rPr>
+              <w:t>Плакат</w:t>
+            </w:r>
           </w:p>
         </w:tc>
         <w:tc>
@@ -2237,15 +2344,28 @@
                 <w:sz w:val="22"/>
                 <w:szCs w:val="22"/>
               </w:rPr>
-              <w:t>ГУИР.35100</w:t>
-            </w:r>
-            <w:r>
-              <w:rPr>
-                <w:sz w:val="22"/>
-                <w:szCs w:val="22"/>
-                <w:lang w:val="en-US"/>
-              </w:rPr>
-              <w:t>5</w:t>
+              <w:t>ГУИР.</w:t>
+            </w:r>
+            <w:r>
+              <w:rPr>
+                <w:sz w:val="22"/>
+                <w:szCs w:val="22"/>
+              </w:rPr>
+              <w:t>8</w:t>
+            </w:r>
+            <w:r>
+              <w:rPr>
+                <w:sz w:val="22"/>
+                <w:szCs w:val="22"/>
+              </w:rPr>
+              <w:t>5100</w:t>
+            </w:r>
+            <w:r>
+              <w:rPr>
+                <w:sz w:val="22"/>
+                <w:szCs w:val="22"/>
+              </w:rPr>
+              <w:t>4</w:t>
             </w:r>
             <w:r>
               <w:rPr>
@@ -2291,7 +2411,7 @@
                 <w:sz w:val="22"/>
                 <w:szCs w:val="22"/>
               </w:rPr>
-              <w:t>Описание</w:t>
+              <w:t>Диаграмма развертывания программ-</w:t>
             </w:r>
           </w:p>
         </w:tc>
@@ -2371,7 +2491,7 @@
                 <w:sz w:val="22"/>
                 <w:szCs w:val="22"/>
               </w:rPr>
-              <w:t>Плакат</w:t>
+              <w:t>ного средства</w:t>
             </w:r>
           </w:p>
         </w:tc>
@@ -2432,11 +2552,19 @@
           <w:p>
             <w:pPr>
               <w:spacing w:line="276" w:lineRule="auto"/>
-              <w:rPr>
-                <w:sz w:val="22"/>
-                <w:szCs w:val="22"/>
-              </w:rPr>
-            </w:pPr>
+              <w:ind w:firstLine="0"/>
+              <w:rPr>
+                <w:sz w:val="22"/>
+                <w:szCs w:val="22"/>
+              </w:rPr>
+            </w:pPr>
+            <w:r>
+              <w:rPr>
+                <w:sz w:val="22"/>
+                <w:szCs w:val="22"/>
+              </w:rPr>
+              <w:t>Плакат</w:t>
+            </w:r>
           </w:p>
         </w:tc>
         <w:tc>
@@ -3112,7 +3240,26 @@
                 <w:color w:val="000000"/>
                 <w:sz w:val="20"/>
               </w:rPr>
-              <w:t xml:space="preserve">БГУИР ДП 1- 40 01 01 01 133 </w:t>
+              <w:t xml:space="preserve">БГУИР ДП 1- 40 01 01 01 </w:t>
+            </w:r>
+            <w:r>
+              <w:rPr>
+                <w:i/>
+                <w:iCs/>
+                <w:color w:val="000000"/>
+                <w:sz w:val="20"/>
+                <w:lang w:val="en-US"/>
+              </w:rPr>
+              <w:t>089</w:t>
+            </w:r>
+            <w:r>
+              <w:rPr>
+                <w:i/>
+                <w:iCs/>
+                <w:color w:val="000000"/>
+                <w:sz w:val="20"/>
+              </w:rPr>
+              <w:t xml:space="preserve"> </w:t>
             </w:r>
             <w:r>
               <w:rPr>
@@ -3496,18 +3643,8 @@
                 <w:sz w:val="16"/>
                 <w:szCs w:val="16"/>
               </w:rPr>
-              <w:t xml:space="preserve">№ </w:t>
-            </w:r>
-            <w:proofErr w:type="spellStart"/>
-            <w:r>
-              <w:rPr>
-                <w:i/>
-                <w:sz w:val="16"/>
-                <w:szCs w:val="16"/>
-              </w:rPr>
-              <w:t>докум</w:t>
-            </w:r>
-            <w:proofErr w:type="spellEnd"/>
+              <w:t>№ докум</w:t>
+            </w:r>
             <w:r>
               <w:rPr>
                 <w:i/>
@@ -3541,7 +3678,6 @@
                 <w:lang w:val="en-US"/>
               </w:rPr>
             </w:pPr>
-            <w:proofErr w:type="spellStart"/>
             <w:r>
               <w:rPr>
                 <w:i/>
@@ -3550,7 +3686,6 @@
               </w:rPr>
               <w:t>Подп</w:t>
             </w:r>
-            <w:proofErr w:type="spellEnd"/>
             <w:r>
               <w:rPr>
                 <w:i/>
@@ -3630,15 +3765,28 @@
               </w:rPr>
               <w:t xml:space="preserve">Программное средство </w:t>
             </w:r>
-            <w:proofErr w:type="spellStart"/>
             <w:r>
               <w:rPr>
                 <w:i/>
                 <w:sz w:val="20"/>
               </w:rPr>
-              <w:t>блаблабла</w:t>
-            </w:r>
-            <w:proofErr w:type="spellEnd"/>
+              <w:t xml:space="preserve">проведения многопользовательских викторин с использованием платформы </w:t>
+            </w:r>
+            <w:r>
+              <w:rPr>
+                <w:i/>
+                <w:sz w:val="20"/>
+              </w:rPr>
+              <w:t>.</w:t>
+            </w:r>
+            <w:r>
+              <w:rPr>
+                <w:i/>
+                <w:sz w:val="20"/>
+                <w:lang w:val="en-US"/>
+              </w:rPr>
+              <w:t>NET</w:t>
+            </w:r>
             <w:r>
               <w:rPr>
                 <w:i/>
@@ -3796,7 +3944,6 @@
                 <w:szCs w:val="16"/>
               </w:rPr>
             </w:pPr>
-            <w:proofErr w:type="spellStart"/>
             <w:r>
               <w:rPr>
                 <w:i/>
@@ -3805,7 +3952,6 @@
               </w:rPr>
               <w:t>Разраб</w:t>
             </w:r>
-            <w:proofErr w:type="spellEnd"/>
             <w:r>
               <w:rPr>
                 <w:i/>
@@ -4007,6 +4153,35 @@
               <w:rPr>
                 <w:i/>
                 <w:sz w:val="22"/>
+              </w:rPr>
+              <w:t>101</w:t>
+            </w:r>
+          </w:p>
+        </w:tc>
+        <w:tc>
+          <w:tcPr>
+            <w:tcW w:w="1105" w:type="dxa"/>
+            <w:tcBorders>
+              <w:top w:val="single" w:sz="8" w:space="0" w:color="auto"/>
+              <w:left w:val="single" w:sz="8" w:space="0" w:color="auto"/>
+              <w:bottom w:val="single" w:sz="8" w:space="0" w:color="auto"/>
+              <w:right w:val="single" w:sz="8" w:space="0" w:color="auto"/>
+            </w:tcBorders>
+            <w:vAlign w:val="center"/>
+          </w:tcPr>
+          <w:p>
+            <w:pPr>
+              <w:ind w:firstLine="0"/>
+              <w:jc w:val="center"/>
+              <w:rPr>
+                <w:i/>
+                <w:sz w:val="22"/>
+              </w:rPr>
+            </w:pPr>
+            <w:r>
+              <w:rPr>
+                <w:i/>
+                <w:sz w:val="22"/>
                 <w:lang w:val="en-US"/>
               </w:rPr>
               <w:t>1</w:t>
@@ -4015,63 +4190,8 @@
               <w:rPr>
                 <w:i/>
                 <w:sz w:val="22"/>
-                <w:lang w:val="en-US"/>
-              </w:rPr>
-              <w:t>1</w:t>
-            </w:r>
-            <w:r>
-              <w:rPr>
-                <w:i/>
-                <w:sz w:val="22"/>
-                <w:lang w:val="en-US"/>
-              </w:rPr>
-              <w:t>9</w:t>
-            </w:r>
-          </w:p>
-        </w:tc>
-        <w:tc>
-          <w:tcPr>
-            <w:tcW w:w="1105" w:type="dxa"/>
-            <w:tcBorders>
-              <w:top w:val="single" w:sz="8" w:space="0" w:color="auto"/>
-              <w:left w:val="single" w:sz="8" w:space="0" w:color="auto"/>
-              <w:bottom w:val="single" w:sz="8" w:space="0" w:color="auto"/>
-              <w:right w:val="single" w:sz="8" w:space="0" w:color="auto"/>
-            </w:tcBorders>
-            <w:vAlign w:val="center"/>
-          </w:tcPr>
-          <w:p>
-            <w:pPr>
-              <w:ind w:firstLine="0"/>
-              <w:jc w:val="center"/>
-              <w:rPr>
-                <w:i/>
-                <w:sz w:val="22"/>
-              </w:rPr>
-            </w:pPr>
-            <w:r>
-              <w:rPr>
-                <w:i/>
-                <w:sz w:val="22"/>
-                <w:lang w:val="en-US"/>
-              </w:rPr>
-              <w:t>1</w:t>
-            </w:r>
-            <w:r>
-              <w:rPr>
-                <w:i/>
-                <w:sz w:val="22"/>
-                <w:lang w:val="en-US"/>
-              </w:rPr>
-              <w:t>1</w:t>
-            </w:r>
-            <w:r>
-              <w:rPr>
-                <w:i/>
-                <w:sz w:val="22"/>
-                <w:lang w:val="en-US"/>
-              </w:rPr>
-              <w:t>9</w:t>
+              </w:rPr>
+              <w:t>01</w:t>
             </w:r>
           </w:p>
         </w:tc>
@@ -4251,7 +4371,28 @@
                 <w:i/>
                 <w:sz w:val="20"/>
               </w:rPr>
-              <w:t>гр. 351005</w:t>
+              <w:t xml:space="preserve">гр. </w:t>
+            </w:r>
+            <w:r>
+              <w:rPr>
+                <w:i/>
+                <w:sz w:val="20"/>
+              </w:rPr>
+              <w:t>8</w:t>
+            </w:r>
+            <w:r>
+              <w:rPr>
+                <w:i/>
+                <w:sz w:val="20"/>
+              </w:rPr>
+              <w:t>5100</w:t>
+            </w:r>
+            <w:r>
+              <w:rPr>
+                <w:i/>
+                <w:sz w:val="20"/>
+              </w:rPr>
+              <w:t>4</w:t>
             </w:r>
           </w:p>
         </w:tc>
@@ -4284,23 +4425,13 @@
                 <w:szCs w:val="16"/>
               </w:rPr>
             </w:pPr>
-            <w:proofErr w:type="spellStart"/>
             <w:r>
               <w:rPr>
                 <w:i/>
                 <w:sz w:val="16"/>
                 <w:szCs w:val="16"/>
               </w:rPr>
-              <w:t>Т.контр</w:t>
-            </w:r>
-            <w:proofErr w:type="spellEnd"/>
-            <w:r>
-              <w:rPr>
-                <w:i/>
-                <w:sz w:val="16"/>
-                <w:szCs w:val="16"/>
-              </w:rPr>
-              <w:t>.</w:t>
+              <w:t>Т.контр.</w:t>
             </w:r>
           </w:p>
         </w:tc>
@@ -4447,23 +4578,13 @@
                 <w:szCs w:val="16"/>
               </w:rPr>
             </w:pPr>
-            <w:proofErr w:type="spellStart"/>
             <w:r>
               <w:rPr>
                 <w:i/>
                 <w:sz w:val="16"/>
                 <w:szCs w:val="16"/>
               </w:rPr>
-              <w:t>Н.контр</w:t>
-            </w:r>
-            <w:proofErr w:type="spellEnd"/>
-            <w:r>
-              <w:rPr>
-                <w:i/>
-                <w:sz w:val="16"/>
-                <w:szCs w:val="16"/>
-              </w:rPr>
-              <w:t>.</w:t>
+              <w:t>Н.контр.</w:t>
             </w:r>
           </w:p>
         </w:tc>
@@ -4755,7 +4876,7 @@
 </file>
 
 <file path=word/styles.xml><?xml version="1.0" encoding="utf-8"?>
-<w:styles xmlns:mc="http://schemas.openxmlformats.org/markup-compatibility/2006" xmlns:r="http://schemas.openxmlformats.org/officeDocument/2006/relationships" xmlns:w="http://schemas.openxmlformats.org/wordprocessingml/2006/main" xmlns:w14="http://schemas.microsoft.com/office/word/2010/wordml" xmlns:w15="http://schemas.microsoft.com/office/word/2012/wordml" xmlns:w16se="http://schemas.microsoft.com/office/word/2015/wordml/symex" mc:Ignorable="w14 w15 w16se">
+<w:styles xmlns:mc="http://schemas.openxmlformats.org/markup-compatibility/2006" xmlns:r="http://schemas.openxmlformats.org/officeDocument/2006/relationships" xmlns:w="http://schemas.openxmlformats.org/wordprocessingml/2006/main" xmlns:w14="http://schemas.microsoft.com/office/word/2010/wordml" xmlns:w15="http://schemas.microsoft.com/office/word/2012/wordml" xmlns:w16cex="http://schemas.microsoft.com/office/word/2018/wordml/cex" xmlns:w16cid="http://schemas.microsoft.com/office/word/2016/wordml/cid" xmlns:w16="http://schemas.microsoft.com/office/word/2018/wordml" xmlns:w16sdtdh="http://schemas.microsoft.com/office/word/2020/wordml/sdtdatahash" xmlns:w16se="http://schemas.microsoft.com/office/word/2015/wordml/symex" mc:Ignorable="w14 w15 w16se w16cid w16 w16cex w16sdtdh">
   <w:docDefaults>
     <w:rPrDefault>
       <w:rPr>
@@ -4765,7 +4886,7 @@
     </w:rPrDefault>
     <w:pPrDefault/>
   </w:docDefaults>
-  <w:latentStyles w:defLockedState="0" w:defUIPriority="0" w:defSemiHidden="0" w:defUnhideWhenUsed="0" w:defQFormat="0" w:count="371">
+  <w:latentStyles w:defLockedState="0" w:defUIPriority="0" w:defSemiHidden="0" w:defUnhideWhenUsed="0" w:defQFormat="0" w:count="376">
     <w:lsdException w:name="Normal" w:qFormat="1"/>
     <w:lsdException w:name="heading 1" w:qFormat="1"/>
     <w:lsdException w:name="heading 2" w:qFormat="1"/>
@@ -4781,7 +4902,12 @@
     <w:lsdException w:name="Subtitle" w:qFormat="1"/>
     <w:lsdException w:name="Strong" w:qFormat="1"/>
     <w:lsdException w:name="Emphasis" w:qFormat="1"/>
-    <w:lsdException w:name="Normal Table" w:semiHidden="1" w:unhideWhenUsed="1"/>
+    <w:lsdException w:name="HTML Keyboard" w:semiHidden="1" w:unhideWhenUsed="1"/>
+    <w:lsdException w:name="annotation subject" w:semiHidden="1" w:unhideWhenUsed="1"/>
+    <w:lsdException w:name="No List" w:semiHidden="1" w:unhideWhenUsed="1"/>
+    <w:lsdException w:name="Outline List 1" w:semiHidden="1" w:unhideWhenUsed="1"/>
+    <w:lsdException w:name="Outline List 2" w:semiHidden="1" w:unhideWhenUsed="1"/>
+    <w:lsdException w:name="Outline List 3" w:semiHidden="1" w:unhideWhenUsed="1"/>
     <w:lsdException w:name="Table Simple 1" w:semiHidden="1" w:unhideWhenUsed="1"/>
     <w:lsdException w:name="Table Simple 2" w:semiHidden="1" w:unhideWhenUsed="1"/>
     <w:lsdException w:name="Table Simple 3" w:semiHidden="1" w:unhideWhenUsed="1"/>
@@ -4819,11 +4945,9 @@
     <w:lsdException w:name="Table Contemporary" w:semiHidden="1" w:unhideWhenUsed="1"/>
     <w:lsdException w:name="Table Elegant" w:semiHidden="1" w:unhideWhenUsed="1"/>
     <w:lsdException w:name="Table Professional" w:semiHidden="1" w:unhideWhenUsed="1"/>
-    <w:lsdException w:name="Table Subtle 1" w:semiHidden="1" w:unhideWhenUsed="1"/>
     <w:lsdException w:name="Table Subtle 2" w:semiHidden="1" w:unhideWhenUsed="1"/>
     <w:lsdException w:name="Table Web 1" w:semiHidden="1" w:unhideWhenUsed="1"/>
-    <w:lsdException w:name="Table Web 2" w:semiHidden="1" w:unhideWhenUsed="1"/>
-    <w:lsdException w:name="Table Web 3" w:semiHidden="1" w:unhideWhenUsed="1"/>
+    <w:lsdException w:name="Balloon Text" w:semiHidden="1" w:unhideWhenUsed="1"/>
     <w:lsdException w:name="Table Theme" w:semiHidden="1" w:unhideWhenUsed="1"/>
     <w:lsdException w:name="Placeholder Text" w:semiHidden="1" w:uiPriority="99"/>
     <w:lsdException w:name="No Spacing" w:uiPriority="1" w:qFormat="1"/>
@@ -5040,6 +5164,11 @@
     <w:lsdException w:name="List Table 5 Dark Accent 6" w:uiPriority="50"/>
     <w:lsdException w:name="List Table 6 Colorful Accent 6" w:uiPriority="51"/>
     <w:lsdException w:name="List Table 7 Colorful Accent 6" w:uiPriority="52"/>
+    <w:lsdException w:name="Mention" w:semiHidden="1" w:uiPriority="99" w:unhideWhenUsed="1"/>
+    <w:lsdException w:name="Smart Hyperlink" w:semiHidden="1" w:uiPriority="99" w:unhideWhenUsed="1"/>
+    <w:lsdException w:name="Hashtag" w:semiHidden="1" w:uiPriority="99" w:unhideWhenUsed="1"/>
+    <w:lsdException w:name="Unresolved Mention" w:semiHidden="1" w:uiPriority="99" w:unhideWhenUsed="1"/>
+    <w:lsdException w:name="Smart Link" w:semiHidden="1" w:uiPriority="99" w:unhideWhenUsed="1"/>
   </w:latentStyles>
   <w:style w:type="paragraph" w:default="1" w:styleId="Normal">
     <w:name w:val="Normal"/>

</xml_diff>

<commit_message>
Merged PR 9: Add more graphics
Add more graphics
</commit_message>
<xml_diff>
--- a/Docs/Ведомость.docx
+++ b/Docs/Ведомость.docx
@@ -3979,9 +3979,18 @@
               <w:jc w:val="left"/>
               <w:rPr>
                 <w:i/>
-                <w:sz w:val="20"/>
-              </w:rPr>
-            </w:pPr>
+                <w:sz w:val="16"/>
+                <w:szCs w:val="16"/>
+              </w:rPr>
+            </w:pPr>
+            <w:r>
+              <w:rPr>
+                <w:i/>
+                <w:sz w:val="16"/>
+                <w:szCs w:val="16"/>
+              </w:rPr>
+              <w:t>Мороз</w:t>
+            </w:r>
           </w:p>
         </w:tc>
         <w:tc>
@@ -4255,6 +4264,14 @@
                 <w:szCs w:val="16"/>
               </w:rPr>
             </w:pPr>
+            <w:r>
+              <w:rPr>
+                <w:i/>
+                <w:sz w:val="16"/>
+                <w:szCs w:val="16"/>
+              </w:rPr>
+              <w:t>Хмелева</w:t>
+            </w:r>
           </w:p>
         </w:tc>
         <w:tc>
@@ -4456,6 +4473,14 @@
                 <w:szCs w:val="16"/>
               </w:rPr>
             </w:pPr>
+            <w:r>
+              <w:rPr>
+                <w:i/>
+                <w:sz w:val="16"/>
+                <w:szCs w:val="16"/>
+              </w:rPr>
+              <w:t>Хмелева</w:t>
+            </w:r>
           </w:p>
         </w:tc>
         <w:tc>
@@ -4609,6 +4634,14 @@
                 <w:szCs w:val="16"/>
               </w:rPr>
             </w:pPr>
+            <w:r>
+              <w:rPr>
+                <w:i/>
+                <w:sz w:val="16"/>
+                <w:szCs w:val="16"/>
+              </w:rPr>
+              <w:t>Болтак</w:t>
+            </w:r>
           </w:p>
         </w:tc>
         <w:tc>
@@ -4903,6 +4936,7 @@
     <w:lsdException w:name="Strong" w:qFormat="1"/>
     <w:lsdException w:name="Emphasis" w:qFormat="1"/>
     <w:lsdException w:name="HTML Keyboard" w:semiHidden="1" w:unhideWhenUsed="1"/>
+    <w:lsdException w:name="Normal Table" w:semiHidden="1" w:unhideWhenUsed="1"/>
     <w:lsdException w:name="annotation subject" w:semiHidden="1" w:unhideWhenUsed="1"/>
     <w:lsdException w:name="No List" w:semiHidden="1" w:unhideWhenUsed="1"/>
     <w:lsdException w:name="Outline List 1" w:semiHidden="1" w:unhideWhenUsed="1"/>
@@ -4945,8 +4979,11 @@
     <w:lsdException w:name="Table Contemporary" w:semiHidden="1" w:unhideWhenUsed="1"/>
     <w:lsdException w:name="Table Elegant" w:semiHidden="1" w:unhideWhenUsed="1"/>
     <w:lsdException w:name="Table Professional" w:semiHidden="1" w:unhideWhenUsed="1"/>
+    <w:lsdException w:name="Table Subtle 1" w:semiHidden="1" w:unhideWhenUsed="1"/>
     <w:lsdException w:name="Table Subtle 2" w:semiHidden="1" w:unhideWhenUsed="1"/>
     <w:lsdException w:name="Table Web 1" w:semiHidden="1" w:unhideWhenUsed="1"/>
+    <w:lsdException w:name="Table Web 2" w:semiHidden="1" w:unhideWhenUsed="1"/>
+    <w:lsdException w:name="Table Web 3" w:semiHidden="1" w:unhideWhenUsed="1"/>
     <w:lsdException w:name="Balloon Text" w:semiHidden="1" w:unhideWhenUsed="1"/>
     <w:lsdException w:name="Table Theme" w:semiHidden="1" w:unhideWhenUsed="1"/>
     <w:lsdException w:name="Placeholder Text" w:semiHidden="1" w:uiPriority="99"/>

</xml_diff>